<commit_message>
28th Aug: understanding step-by-step, cleaned the code a little, PCA
</commit_message>
<xml_diff>
--- a/Documentation.docx
+++ b/Documentation.docx
@@ -135,12 +135,7 @@
         <w:pStyle w:val="ListParagraph"/>
       </w:pPr>
       <w:r>
-        <w:t xml:space="preserve">Genomic sequences are highly adaptive </w:t>
-      </w:r>
-      <w:bookmarkStart w:id="0" w:name="_GoBack"/>
-      <w:bookmarkEnd w:id="0"/>
-      <w:r>
-        <w:t xml:space="preserve">and diversified to enable survival in diverse conditions. </w:t>
+        <w:t xml:space="preserve">Genomic sequences are highly adaptive and diversified to enable survival in diverse conditions. </w:t>
       </w:r>
     </w:p>
     <w:p>
@@ -214,12 +209,574 @@
       </w:r>
     </w:p>
     <w:p/>
-    <w:p/>
-    <w:p/>
-    <w:p>
-      <w:r>
-        <w:t>LEARNING PCA: PRINCIPAL COMPONENT ANALYSIS</w:t>
-      </w:r>
+    <w:p>
+      <w:pPr>
+        <w:rPr>
+          <w:b/>
+          <w:u w:val="single"/>
+        </w:rPr>
+      </w:pPr>
+      <w:r>
+        <w:rPr>
+          <w:b/>
+          <w:u w:val="single"/>
+        </w:rPr>
+        <w:t xml:space="preserve">UNDERSTANDING THE </w:t>
+      </w:r>
+      <w:proofErr w:type="spellStart"/>
+      <w:r>
+        <w:rPr>
+          <w:b/>
+          <w:u w:val="single"/>
+        </w:rPr>
+        <w:t>getParameterDetails</w:t>
+      </w:r>
+      <w:proofErr w:type="spellEnd"/>
+      <w:r>
+        <w:rPr>
+          <w:b/>
+          <w:u w:val="single"/>
+        </w:rPr>
+        <w:t xml:space="preserve"> file:</w:t>
+      </w:r>
+    </w:p>
+    <w:p>
+      <w:pPr>
+        <w:rPr>
+          <w:b/>
+          <w:u w:val="single"/>
+        </w:rPr>
+      </w:pPr>
+      <w:r>
+        <w:rPr>
+          <w:b/>
+          <w:u w:val="single"/>
+        </w:rPr>
+        <w:t>FLOW:</w:t>
+      </w:r>
+    </w:p>
+    <w:p>
+      <w:proofErr w:type="spellStart"/>
+      <w:proofErr w:type="gramStart"/>
+      <w:r>
+        <w:t>getParameterDetails</w:t>
+      </w:r>
+      <w:proofErr w:type="spellEnd"/>
+      <w:proofErr w:type="gramEnd"/>
+      <w:r>
+        <w:t>-&gt;</w:t>
+      </w:r>
+      <w:r>
+        <w:t xml:space="preserve"> </w:t>
+      </w:r>
+      <w:proofErr w:type="spellStart"/>
+      <w:r>
+        <w:t>iterateSequences</w:t>
+      </w:r>
+      <w:proofErr w:type="spellEnd"/>
+      <w:r>
+        <w:t>-&gt;</w:t>
+      </w:r>
+      <w:r>
+        <w:t xml:space="preserve"> </w:t>
+      </w:r>
+      <w:proofErr w:type="spellStart"/>
+      <w:r>
+        <w:t>calculateParameters</w:t>
+      </w:r>
+      <w:proofErr w:type="spellEnd"/>
+      <w:r>
+        <w:t>-&gt;</w:t>
+      </w:r>
+      <w:r>
+        <w:t xml:space="preserve"> </w:t>
+      </w:r>
+      <w:proofErr w:type="spellStart"/>
+      <w:r>
+        <w:t>calculateMovingAverages</w:t>
+      </w:r>
+      <w:proofErr w:type="spellEnd"/>
+      <w:r>
+        <w:t>-&gt;</w:t>
+      </w:r>
+      <w:r>
+        <w:t xml:space="preserve"> </w:t>
+      </w:r>
+      <w:proofErr w:type="spellStart"/>
+      <w:r>
+        <w:t>normalizeMovingAverages</w:t>
+      </w:r>
+      <w:proofErr w:type="spellEnd"/>
+      <w:r>
+        <w:t>-&gt;return</w:t>
+      </w:r>
+    </w:p>
+    <w:p>
+      <w:proofErr w:type="gramStart"/>
+      <w:r>
+        <w:t>then</w:t>
+      </w:r>
+      <w:proofErr w:type="gramEnd"/>
+      <w:r>
+        <w:t xml:space="preserve"> </w:t>
+      </w:r>
+      <w:proofErr w:type="spellStart"/>
+      <w:r>
+        <w:t>iterateSequences</w:t>
+      </w:r>
+      <w:proofErr w:type="spellEnd"/>
+      <w:r>
+        <w:t>-&gt;</w:t>
+      </w:r>
+      <w:r>
+        <w:t xml:space="preserve"> </w:t>
+      </w:r>
+      <w:proofErr w:type="spellStart"/>
+      <w:r>
+        <w:t>combineStructEnergyParams</w:t>
+      </w:r>
+      <w:proofErr w:type="spellEnd"/>
+      <w:r>
+        <w:t>-&gt;return</w:t>
+      </w:r>
+    </w:p>
+    <w:p>
+      <w:proofErr w:type="gramStart"/>
+      <w:r>
+        <w:t>then</w:t>
+      </w:r>
+      <w:proofErr w:type="gramEnd"/>
+      <w:r>
+        <w:t xml:space="preserve"> </w:t>
+      </w:r>
+      <w:proofErr w:type="spellStart"/>
+      <w:r>
+        <w:t>iterateSequences</w:t>
+      </w:r>
+      <w:proofErr w:type="spellEnd"/>
+      <w:r>
+        <w:t xml:space="preserve"> -&gt;</w:t>
+      </w:r>
+      <w:r>
+        <w:t xml:space="preserve"> </w:t>
+      </w:r>
+      <w:proofErr w:type="spellStart"/>
+      <w:r>
+        <w:t>transformStructEnerMap</w:t>
+      </w:r>
+      <w:proofErr w:type="spellEnd"/>
+    </w:p>
+    <w:p>
+      <w:pPr>
+        <w:rPr>
+          <w:b/>
+        </w:rPr>
+      </w:pPr>
+      <w:r>
+        <w:rPr>
+          <w:b/>
+        </w:rPr>
+        <w:t>WHAT STORES WHAT: UNDERSTANDING THE FUNCTIONS</w:t>
+      </w:r>
+    </w:p>
+    <w:p>
+      <w:pPr>
+        <w:rPr>
+          <w:b/>
+        </w:rPr>
+      </w:pPr>
+    </w:p>
+    <w:p>
+      <w:pPr>
+        <w:rPr>
+          <w:b/>
+        </w:rPr>
+      </w:pPr>
+    </w:p>
+    <w:p>
+      <w:pPr>
+        <w:rPr>
+          <w:b/>
+        </w:rPr>
+      </w:pPr>
+    </w:p>
+    <w:p>
+      <w:pPr>
+        <w:rPr>
+          <w:b/>
+        </w:rPr>
+      </w:pPr>
+    </w:p>
+    <w:p>
+      <w:pPr>
+        <w:rPr>
+          <w:b/>
+        </w:rPr>
+      </w:pPr>
+      <w:proofErr w:type="gramStart"/>
+      <w:r>
+        <w:rPr>
+          <w:b/>
+        </w:rPr>
+        <w:lastRenderedPageBreak/>
+        <w:t>1)</w:t>
+      </w:r>
+      <w:proofErr w:type="spellStart"/>
+      <w:r>
+        <w:rPr>
+          <w:b/>
+        </w:rPr>
+        <w:t>readSequenceFile</w:t>
+      </w:r>
+      <w:proofErr w:type="spellEnd"/>
+      <w:proofErr w:type="gramEnd"/>
+    </w:p>
+    <w:p>
+      <w:r>
+        <w:rPr>
+          <w:b/>
+        </w:rPr>
+        <w:tab/>
+      </w:r>
+      <w:proofErr w:type="gramStart"/>
+      <w:r>
+        <w:t>Reads the sequence file, stores sequences of size 1001 nucleotides as array elements.</w:t>
+      </w:r>
+      <w:proofErr w:type="gramEnd"/>
+      <w:r>
+        <w:t xml:space="preserve"> Array “content” is an array of 100 such sequences.</w:t>
+      </w:r>
+    </w:p>
+    <w:p>
+      <w:r>
+        <w:t>We check if content[i] is not none and size is &gt;1000</w:t>
+      </w:r>
+    </w:p>
+    <w:p>
+      <w:r>
+        <w:t xml:space="preserve">Content </w:t>
+      </w:r>
+      <w:proofErr w:type="gramStart"/>
+      <w:r>
+        <w:t>is changes</w:t>
+      </w:r>
+      <w:proofErr w:type="gramEnd"/>
+      <w:r>
+        <w:t xml:space="preserve"> to a </w:t>
+      </w:r>
+      <w:proofErr w:type="spellStart"/>
+      <w:r>
+        <w:t>dict</w:t>
+      </w:r>
+      <w:proofErr w:type="spellEnd"/>
+      <w:r>
+        <w:t xml:space="preserve"> called </w:t>
+      </w:r>
+      <w:proofErr w:type="spellStart"/>
+      <w:r>
+        <w:t>sequence_map</w:t>
+      </w:r>
+      <w:proofErr w:type="spellEnd"/>
+      <w:r>
+        <w:t xml:space="preserve"> with index as the key and value: sequence of 1001 </w:t>
+      </w:r>
+      <w:proofErr w:type="spellStart"/>
+      <w:r>
+        <w:t>nucletides</w:t>
+      </w:r>
+      <w:proofErr w:type="spellEnd"/>
+    </w:p>
+    <w:p>
+      <w:pPr>
+        <w:rPr>
+          <w:b/>
+        </w:rPr>
+      </w:pPr>
+      <w:proofErr w:type="gramStart"/>
+      <w:r>
+        <w:rPr>
+          <w:b/>
+        </w:rPr>
+        <w:t>2)</w:t>
+      </w:r>
+      <w:proofErr w:type="spellStart"/>
+      <w:r>
+        <w:rPr>
+          <w:b/>
+        </w:rPr>
+        <w:t>getParameterDetails</w:t>
+      </w:r>
+      <w:proofErr w:type="spellEnd"/>
+      <w:proofErr w:type="gramEnd"/>
+      <w:r>
+        <w:rPr>
+          <w:b/>
+        </w:rPr>
+        <w:t>()</w:t>
+      </w:r>
+    </w:p>
+    <w:p>
+      <w:r>
+        <w:rPr>
+          <w:b/>
+        </w:rPr>
+        <w:tab/>
+      </w:r>
+      <w:proofErr w:type="gramStart"/>
+      <w:r>
+        <w:t xml:space="preserve">Takes as input the </w:t>
+      </w:r>
+      <w:proofErr w:type="spellStart"/>
+      <w:r>
+        <w:t>sequence_map</w:t>
+      </w:r>
+      <w:proofErr w:type="spellEnd"/>
+      <w:r>
+        <w:t>.</w:t>
+      </w:r>
+      <w:proofErr w:type="gramEnd"/>
+      <w:r>
+        <w:t xml:space="preserve"> Then runs the function </w:t>
+      </w:r>
+      <w:proofErr w:type="spellStart"/>
+      <w:r>
+        <w:t>iterateSequences</w:t>
+      </w:r>
+      <w:proofErr w:type="spellEnd"/>
+      <w:r>
+        <w:t xml:space="preserve"> which </w:t>
+      </w:r>
+      <w:proofErr w:type="spellStart"/>
+      <w:proofErr w:type="gramStart"/>
+      <w:r>
+        <w:t>calles</w:t>
+      </w:r>
+      <w:proofErr w:type="spellEnd"/>
+      <w:proofErr w:type="gramEnd"/>
+      <w:r>
+        <w:t xml:space="preserve"> </w:t>
+      </w:r>
+      <w:proofErr w:type="spellStart"/>
+      <w:r>
+        <w:t>calculateParameters</w:t>
+      </w:r>
+      <w:proofErr w:type="spellEnd"/>
+      <w:r>
+        <w:t xml:space="preserve">. </w:t>
+      </w:r>
+    </w:p>
+    <w:p>
+      <w:pPr>
+        <w:spacing w:after="0"/>
+        <w:rPr>
+          <w:b/>
+        </w:rPr>
+      </w:pPr>
+      <w:proofErr w:type="spellStart"/>
+      <w:proofErr w:type="gramStart"/>
+      <w:r>
+        <w:rPr>
+          <w:b/>
+        </w:rPr>
+        <w:t>getParameterDetails</w:t>
+      </w:r>
+      <w:proofErr w:type="spellEnd"/>
+      <w:proofErr w:type="gramEnd"/>
+      <w:r>
+        <w:rPr>
+          <w:b/>
+        </w:rPr>
+        <w:t xml:space="preserve">-&gt; </w:t>
+      </w:r>
+      <w:proofErr w:type="spellStart"/>
+      <w:r>
+        <w:rPr>
+          <w:b/>
+        </w:rPr>
+        <w:t>iterateSequences</w:t>
+      </w:r>
+      <w:proofErr w:type="spellEnd"/>
+      <w:r>
+        <w:rPr>
+          <w:b/>
+        </w:rPr>
+        <w:t xml:space="preserve">-&gt; </w:t>
+      </w:r>
+      <w:proofErr w:type="spellStart"/>
+      <w:r>
+        <w:rPr>
+          <w:b/>
+        </w:rPr>
+        <w:t>calculateParameters</w:t>
+      </w:r>
+      <w:proofErr w:type="spellEnd"/>
+      <w:r>
+        <w:rPr>
+          <w:b/>
+        </w:rPr>
+        <w:t>-&gt;</w:t>
+      </w:r>
+    </w:p>
+    <w:p>
+      <w:pPr>
+        <w:spacing w:after="0"/>
+        <w:rPr>
+          <w:b/>
+        </w:rPr>
+      </w:pPr>
+      <w:r>
+        <w:t>Calculate parameters assigns 31</w:t>
+      </w:r>
+      <w:r>
+        <w:t xml:space="preserve"> (‘a’</w:t>
+      </w:r>
+      <w:proofErr w:type="gramStart"/>
+      <w:r>
+        <w:t>,</w:t>
+      </w:r>
+      <w:proofErr w:type="spellStart"/>
+      <w:r>
+        <w:t>b,c,d,e</w:t>
+      </w:r>
+      <w:proofErr w:type="spellEnd"/>
+      <w:proofErr w:type="gramEnd"/>
+      <w:r>
+        <w:t>,……,’</w:t>
+      </w:r>
+      <w:proofErr w:type="spellStart"/>
+      <w:r>
+        <w:t>ae</w:t>
+      </w:r>
+      <w:proofErr w:type="spellEnd"/>
+      <w:r>
+        <w:t>’)</w:t>
+      </w:r>
+      <w:r>
+        <w:t xml:space="preserve"> </w:t>
+      </w:r>
+      <w:r>
+        <w:t xml:space="preserve"> </w:t>
+      </w:r>
+      <w:r>
+        <w:t>parameter values to each nucleotide pair in the sequence.</w:t>
+      </w:r>
+      <w:r>
+        <w:t xml:space="preserve"> On passing one sequence of 1001 nucleotides, we get a </w:t>
+      </w:r>
+      <w:proofErr w:type="spellStart"/>
+      <w:r>
+        <w:t>param_map</w:t>
+      </w:r>
+      <w:proofErr w:type="spellEnd"/>
+      <w:r>
+        <w:t xml:space="preserve"> for each letter of 1000 values each. (</w:t>
+      </w:r>
+      <w:r>
+        <w:rPr>
+          <w:b/>
+        </w:rPr>
+        <w:t xml:space="preserve">1000 </w:t>
+      </w:r>
+      <w:proofErr w:type="spellStart"/>
+      <w:r>
+        <w:rPr>
+          <w:b/>
+        </w:rPr>
+        <w:t>nicleotide</w:t>
+      </w:r>
+      <w:proofErr w:type="spellEnd"/>
+      <w:r>
+        <w:rPr>
+          <w:b/>
+        </w:rPr>
+        <w:t xml:space="preserve"> pairs in 1001 nucleotides)</w:t>
+      </w:r>
+    </w:p>
+    <w:p>
+      <w:pPr>
+        <w:spacing w:after="0"/>
+      </w:pPr>
+      <w:r>
+        <w:t xml:space="preserve">The corresponding </w:t>
+      </w:r>
+      <w:proofErr w:type="spellStart"/>
+      <w:r>
+        <w:t>param_map</w:t>
+      </w:r>
+      <w:proofErr w:type="spellEnd"/>
+      <w:r>
+        <w:t xml:space="preserve"> is now sent as parameter to </w:t>
+      </w:r>
+      <w:proofErr w:type="spellStart"/>
+      <w:r>
+        <w:t>calculateMovingAverages</w:t>
+      </w:r>
+      <w:proofErr w:type="spellEnd"/>
+      <w:r>
+        <w:t>.</w:t>
+      </w:r>
+      <w:r>
+        <w:t xml:space="preserve"> We take a moving window size of 25.</w:t>
+      </w:r>
+      <w:r>
+        <w:t xml:space="preserve"> </w:t>
+      </w:r>
+      <w:proofErr w:type="spellStart"/>
+      <w:r>
+        <w:t>Similary</w:t>
+      </w:r>
+      <w:proofErr w:type="spellEnd"/>
+      <w:r>
+        <w:t xml:space="preserve"> </w:t>
+      </w:r>
+      <w:proofErr w:type="spellStart"/>
+      <w:r>
+        <w:t>normalizedAverage</w:t>
+      </w:r>
+      <w:proofErr w:type="spellEnd"/>
+      <w:r>
+        <w:t xml:space="preserve"> is calculated.</w:t>
+      </w:r>
+    </w:p>
+    <w:p>
+      <w:pPr>
+        <w:spacing w:after="0"/>
+      </w:pPr>
+    </w:p>
+    <w:p>
+      <w:pPr>
+        <w:spacing w:after="0"/>
+      </w:pPr>
+    </w:p>
+    <w:p>
+      <w:pPr>
+        <w:spacing w:after="0"/>
+      </w:pPr>
+      <w:proofErr w:type="spellStart"/>
+      <w:proofErr w:type="gramStart"/>
+      <w:r>
+        <w:t>combineStructEnergyParams</w:t>
+      </w:r>
+      <w:proofErr w:type="spellEnd"/>
+      <w:proofErr w:type="gramEnd"/>
+      <w:r>
+        <w:t xml:space="preserve">: takes in as input the parameter to define </w:t>
+      </w:r>
+      <w:proofErr w:type="spellStart"/>
+      <w:r>
+        <w:t>energyStructparams</w:t>
+      </w:r>
+      <w:proofErr w:type="spellEnd"/>
+      <w:r>
+        <w:t>(understand better)</w:t>
+      </w:r>
+      <w:bookmarkStart w:id="0" w:name="_GoBack"/>
+      <w:bookmarkEnd w:id="0"/>
+    </w:p>
+    <w:p>
+      <w:pPr>
+        <w:spacing w:after="0"/>
+      </w:pPr>
     </w:p>
     <w:sectPr>
       <w:pgSz w:w="12240" w:h="15840"/>

</xml_diff>

<commit_message>
1st Sept-PCARegression better understanding
</commit_message>
<xml_diff>
--- a/Documentation.docx
+++ b/Documentation.docx
@@ -411,12 +411,14 @@
       <w:pPr>
         <w:rPr>
           <w:b/>
+          <w:sz w:val="24"/>
         </w:rPr>
       </w:pPr>
       <w:proofErr w:type="gramStart"/>
       <w:r>
         <w:rPr>
           <w:b/>
+          <w:sz w:val="24"/>
         </w:rPr>
         <w:lastRenderedPageBreak/>
         <w:t>1)</w:t>
@@ -425,6 +427,7 @@
       <w:r>
         <w:rPr>
           <w:b/>
+          <w:sz w:val="24"/>
         </w:rPr>
         <w:t>readSequenceFile</w:t>
       </w:r>
@@ -432,12 +435,9 @@
       <w:proofErr w:type="gramEnd"/>
     </w:p>
     <w:p>
-      <w:r>
-        <w:rPr>
-          <w:b/>
-        </w:rPr>
-        <w:tab/>
-      </w:r>
+      <w:pPr>
+        <w:spacing w:after="0"/>
+      </w:pPr>
       <w:proofErr w:type="gramStart"/>
       <w:r>
         <w:t>Reads the sequence file, stores sequences of size 1001 nucleotides as array elements.</w:t>
@@ -448,11 +448,19 @@
       </w:r>
     </w:p>
     <w:p>
+      <w:pPr>
+        <w:spacing w:after="0"/>
+      </w:pPr>
       <w:r>
         <w:t>We check if content[i] is not none and size is &gt;1000</w:t>
       </w:r>
     </w:p>
     <w:p>
+      <w:pPr>
+        <w:rPr>
+          <w:lang w:val="en-IN"/>
+        </w:rPr>
+      </w:pPr>
       <w:r>
         <w:t xml:space="preserve">Content </w:t>
       </w:r>
@@ -490,12 +498,14 @@
       <w:pPr>
         <w:rPr>
           <w:b/>
+          <w:sz w:val="24"/>
         </w:rPr>
       </w:pPr>
       <w:proofErr w:type="gramStart"/>
       <w:r>
         <w:rPr>
           <w:b/>
+          <w:sz w:val="24"/>
         </w:rPr>
         <w:t>2)</w:t>
       </w:r>
@@ -503,6 +513,7 @@
       <w:r>
         <w:rPr>
           <w:b/>
+          <w:sz w:val="24"/>
         </w:rPr>
         <w:t>getParameterDetails</w:t>
       </w:r>
@@ -511,17 +522,15 @@
       <w:r>
         <w:rPr>
           <w:b/>
+          <w:sz w:val="24"/>
         </w:rPr>
         <w:t>()</w:t>
       </w:r>
     </w:p>
     <w:p>
-      <w:r>
-        <w:rPr>
-          <w:b/>
-        </w:rPr>
-        <w:tab/>
-      </w:r>
+      <w:pPr>
+        <w:spacing w:after="0"/>
+      </w:pPr>
       <w:proofErr w:type="gramStart"/>
       <w:r>
         <w:t xml:space="preserve">Takes as input the </w:t>
@@ -737,46 +746,222 @@
       <w:r>
         <w:t xml:space="preserve"> is calculated.</w:t>
       </w:r>
+      <w:r>
+        <w:t xml:space="preserve"> </w:t>
+      </w:r>
+      <w:proofErr w:type="gramStart"/>
+      <w:r>
+        <w:t>A total of 975 values for each pair.</w:t>
+      </w:r>
+      <w:proofErr w:type="gramEnd"/>
+      <w:r>
+        <w:t xml:space="preserve"> </w:t>
+      </w:r>
     </w:p>
     <w:p>
       <w:pPr>
         <w:spacing w:after="0"/>
       </w:pPr>
+      <w:proofErr w:type="spellStart"/>
+      <w:proofErr w:type="gramStart"/>
+      <w:r>
+        <w:t>combineStructEnergyParams</w:t>
+      </w:r>
+      <w:proofErr w:type="spellEnd"/>
+      <w:proofErr w:type="gramEnd"/>
+      <w:r>
+        <w:t xml:space="preserve">: takes in as input the parameter to define </w:t>
+      </w:r>
+      <w:proofErr w:type="spellStart"/>
+      <w:r>
+        <w:t>energyStructparams</w:t>
+      </w:r>
+      <w:proofErr w:type="spellEnd"/>
+      <w:r>
+        <w:t>(understand better)</w:t>
+      </w:r>
     </w:p>
     <w:p>
       <w:pPr>
         <w:spacing w:after="0"/>
-      </w:pPr>
+        <w:rPr>
+          <w:b/>
+        </w:rPr>
+      </w:pPr>
+      <w:r>
+        <w:rPr>
+          <w:b/>
+        </w:rPr>
+        <w:t xml:space="preserve">The result from </w:t>
+      </w:r>
+      <w:proofErr w:type="spellStart"/>
+      <w:r>
+        <w:rPr>
+          <w:b/>
+        </w:rPr>
+        <w:t>getParameterDetails</w:t>
+      </w:r>
+      <w:proofErr w:type="spellEnd"/>
+      <w:r>
+        <w:rPr>
+          <w:b/>
+        </w:rPr>
+        <w:t xml:space="preserve"> is a map with keys: ['</w:t>
+      </w:r>
+      <w:proofErr w:type="spellStart"/>
+      <w:r>
+        <w:rPr>
+          <w:b/>
+        </w:rPr>
+        <w:t>moving_averages_map</w:t>
+      </w:r>
+      <w:proofErr w:type="spellEnd"/>
+      <w:r>
+        <w:rPr>
+          <w:b/>
+        </w:rPr>
+        <w:t>', '</w:t>
+      </w:r>
+      <w:proofErr w:type="spellStart"/>
+      <w:r>
+        <w:rPr>
+          <w:b/>
+        </w:rPr>
+        <w:t>normalized_params_map</w:t>
+      </w:r>
+      <w:proofErr w:type="spellEnd"/>
+      <w:r>
+        <w:rPr>
+          <w:b/>
+        </w:rPr>
+        <w:t>', '</w:t>
+      </w:r>
+      <w:proofErr w:type="spellStart"/>
+      <w:r>
+        <w:rPr>
+          <w:b/>
+        </w:rPr>
+        <w:t>values_map</w:t>
+      </w:r>
+      <w:proofErr w:type="spellEnd"/>
+      <w:r>
+        <w:rPr>
+          <w:b/>
+        </w:rPr>
+        <w:t>', '</w:t>
+      </w:r>
+      <w:proofErr w:type="spellStart"/>
+      <w:r>
+        <w:rPr>
+          <w:b/>
+        </w:rPr>
+        <w:t>combined_params_map</w:t>
+      </w:r>
+      <w:proofErr w:type="spellEnd"/>
+      <w:r>
+        <w:rPr>
+          <w:b/>
+        </w:rPr>
+        <w:t>']</w:t>
+      </w:r>
     </w:p>
     <w:p>
       <w:pPr>
         <w:spacing w:after="0"/>
       </w:pPr>
-      <w:proofErr w:type="spellStart"/>
+    </w:p>
+    <w:p>
+      <w:pPr>
+        <w:rPr>
+          <w:b/>
+        </w:rPr>
+      </w:pPr>
       <w:proofErr w:type="gramStart"/>
       <w:r>
-        <w:t>combineStructEnergyParams</w:t>
+        <w:rPr>
+          <w:b/>
+        </w:rPr>
+        <w:t>3)</w:t>
+      </w:r>
+      <w:proofErr w:type="spellStart"/>
+      <w:r>
+        <w:rPr>
+          <w:b/>
+        </w:rPr>
+        <w:t>pcaRegressionAlogorithm</w:t>
       </w:r>
       <w:proofErr w:type="spellEnd"/>
       <w:proofErr w:type="gramEnd"/>
       <w:r>
-        <w:t xml:space="preserve">: takes in as input the parameter to define </w:t>
-      </w:r>
-      <w:proofErr w:type="spellStart"/>
-      <w:r>
-        <w:t>energyStructparams</w:t>
-      </w:r>
-      <w:proofErr w:type="spellEnd"/>
-      <w:r>
-        <w:t>(understand better)</w:t>
+        <w:rPr>
+          <w:b/>
+        </w:rPr>
+        <w:t>(</w:t>
+      </w:r>
+      <w:proofErr w:type="spellStart"/>
+      <w:r>
+        <w:rPr>
+          <w:b/>
+        </w:rPr>
+        <w:t>param_map</w:t>
+      </w:r>
+      <w:proofErr w:type="spellEnd"/>
+      <w:r>
+        <w:rPr>
+          <w:b/>
+        </w:rPr>
+        <w:t>)</w:t>
+      </w:r>
+    </w:p>
+    <w:p>
+      <w:pPr>
+        <w:spacing w:after="0"/>
+      </w:pPr>
+      <w:proofErr w:type="spellStart"/>
+      <w:proofErr w:type="gramStart"/>
+      <w:r>
+        <w:t>iterateSequences</w:t>
+      </w:r>
+      <w:proofErr w:type="spellEnd"/>
+      <w:proofErr w:type="gramEnd"/>
+      <w:r>
+        <w:t xml:space="preserve"> is </w:t>
+      </w:r>
+      <w:proofErr w:type="spellStart"/>
+      <w:r>
+        <w:t>called.It</w:t>
+      </w:r>
+      <w:proofErr w:type="spellEnd"/>
+      <w:r>
+        <w:t xml:space="preserve"> receives the output of </w:t>
+      </w:r>
+      <w:proofErr w:type="spellStart"/>
+      <w:r>
+        <w:t>getParameterDetails</w:t>
+      </w:r>
+      <w:proofErr w:type="spellEnd"/>
+      <w:r>
+        <w:t xml:space="preserve"> which is a map of maps.</w:t>
+      </w:r>
+    </w:p>
+    <w:p>
+      <w:pPr>
+        <w:spacing w:after="0"/>
+      </w:pPr>
+      <w:r>
+        <w:t>The map’s keys are number</w:t>
+      </w:r>
+      <w:r>
+        <w:t xml:space="preserve"> of sequences. Each key stores another map containing scores of all 31 par</w:t>
+      </w:r>
+      <w:r>
+        <w:t>ameters corresponding to that sequence. Each parameter of the 31 parame</w:t>
       </w:r>
       <w:bookmarkStart w:id="0" w:name="_GoBack"/>
       <w:bookmarkEnd w:id="0"/>
-    </w:p>
-    <w:p>
-      <w:pPr>
-        <w:spacing w:after="0"/>
-      </w:pPr>
+      <w:r>
+        <w:t xml:space="preserve">ters is also a key which stores a list of 975 scores corresponding to 1001 nucleotides in 1 sequence. </w:t>
+      </w:r>
     </w:p>
     <w:sectPr>
       <w:pgSz w:w="12240" w:h="15840"/>

</xml_diff>